<commit_message>
New translations GRAPHICS.docx (Italian)
</commit_message>
<xml_diff>
--- a/done/Italian/GRAPHICS.docx
+++ b/done/Italian/GRAPHICS.docx
@@ -29,7 +29,7 @@
           <w:sz w:val="28"/>
           <w:szCs w:val="28"/>
         </w:rPr>
-        <w:t xml:space="preserve">GRAPHICS RESOURCES</w:t>
+        <w:t xml:space="preserve">RISORSE GRAFICHE</w:t>
       </w:r>
     </w:p>
     <w:p>
@@ -52,7 +52,7 @@
           <w:sz w:val="28"/>
           <w:szCs w:val="28"/>
         </w:rPr>
-        <w:t xml:space="preserve">These graphics can be used for display in online services, retail establishments, press or other promotional purposes</w:t>
+        <w:t xml:space="preserve">Questi elementi grafici possono essere utilizzati per la visualizzazione in servizi online, esercizi commerciali, stampa o altri scopi promozionali</w:t>
       </w:r>
     </w:p>
     <w:p>

</xml_diff>